<commit_message>
Ajout diagramme activité anthony 3/4
</commit_message>
<xml_diff>
--- a/Fiche de cas Anthony/USECASES_ETUDIANT_Modifier_groupe_discussion.docx
+++ b/Fiche de cas Anthony/USECASES_ETUDIANT_Modifier_groupe_discussion.docx
@@ -410,8 +410,10 @@
         </w:numPr>
       </w:pPr>
       <w:r>
-        <w:t>Affiche la page de modification d’un groupe de discussion</w:t>
-      </w:r>
+        <w:t>Se rends sur la page de modification de groupe</w:t>
+      </w:r>
+      <w:bookmarkStart w:id="0" w:name="_GoBack"/>
+      <w:bookmarkEnd w:id="0"/>
     </w:p>
     <w:p>
       <w:pPr>
@@ -422,7 +424,7 @@
         </w:numPr>
       </w:pPr>
       <w:r>
-        <w:t>L’étudiant ou l’entreprise connectée modifie les champs à modifier</w:t>
+        <w:t>Affiche la page de modification d’un groupe de discussion</w:t>
       </w:r>
     </w:p>
     <w:p>
@@ -434,6 +436,18 @@
         </w:numPr>
       </w:pPr>
       <w:r>
+        <w:t>L’étudiant ou l’entreprise connectée modifie les champs à modifier</w:t>
+      </w:r>
+    </w:p>
+    <w:p>
+      <w:pPr>
+        <w:pStyle w:val="Paragraphedeliste"/>
+        <w:numPr>
+          <w:ilvl w:val="0"/>
+          <w:numId w:val="5"/>
+        </w:numPr>
+      </w:pPr>
+      <w:r>
         <w:t>V</w:t>
       </w:r>
       <w:r>
@@ -684,10 +698,7 @@
         <w:t xml:space="preserve"> un formateur « ERR_</w:t>
       </w:r>
       <w:r>
-        <w:t>FORMER</w:t>
-      </w:r>
-      <w:r>
-        <w:t>_</w:t>
+        <w:t>FORMER_</w:t>
       </w:r>
       <w:r>
         <w:t>INVALID_INVITATION »</w:t>
@@ -704,8 +715,6 @@
       <w:r>
         <w:t>-</w:t>
       </w:r>
-      <w:bookmarkStart w:id="0" w:name="_GoBack"/>
-      <w:bookmarkEnd w:id="0"/>
       <w:r>
         <w:t xml:space="preserve"> « ERR_USER_ALREADY_INVITED »</w:t>
       </w:r>

</xml_diff>